<commit_message>
Optimized template construct recursion.
</commit_message>
<xml_diff>
--- a/tests/org.obeonetwork.m2doc.tests/resources/template/withImageMultipleCalls/withImageMultipleCalls-expected-generation.docx
+++ b/tests/org.obeonetwork.m2doc.tests/resources/template/withImageMultipleCalls/withImageMultipleCalls-expected-generation.docx
@@ -109,12 +109,12 @@
         <w:drawing>
           <wp:inline distT="0" distR="0" distB="0" distL="0">
             <wp:extent cx="1270000" cy="901700"/>
-            <wp:docPr id="0" name="Drawing 0" descr="file:/home/development/git/M2Doc/tests/org.obeonetwork.m2doc.tests/resources/template/withImageMultipleCalls/dh2.gif"/>
+            <wp:docPr id="1" name="Drawing 1" descr="file:/home/development/git/M2Doc/tests/org.obeonetwork.m2doc.tests/resources/template/withImageMultipleCalls/dh2.gif"/>
             <a:graphic xmlns:a="http://schemas.openxmlformats.org/drawingml/2006/main">
               <a:graphicData uri="http://schemas.openxmlformats.org/drawingml/2006/picture">
                 <pic:pic xmlns:pic="http://schemas.openxmlformats.org/drawingml/2006/picture">
                   <pic:nvPicPr>
-                    <pic:cNvPr id="0" name="Picture 0" descr="file:/home/development/git/M2Doc/tests/org.obeonetwork.m2doc.tests/resources/template/withImageMultipleCalls/dh2.gif"/>
+                    <pic:cNvPr id="0" name="Picture 1" descr="file:/home/development/git/M2Doc/tests/org.obeonetwork.m2doc.tests/resources/template/withImageMultipleCalls/dh2.gif"/>
                     <pic:cNvPicPr>
                       <a:picLocks noChangeAspect="true"/>
                     </pic:cNvPicPr>
@@ -163,12 +163,12 @@
         <w:drawing>
           <wp:inline distT="0" distR="0" distB="0" distL="0">
             <wp:extent cx="1270000" cy="901700"/>
-            <wp:docPr id="0" name="Drawing 0" descr="file:/home/development/git/M2Doc/tests/org.obeonetwork.m2doc.tests/resources/template/withImageMultipleCalls/dh3.gif"/>
+            <wp:docPr id="2" name="Drawing 2" descr="file:/home/development/git/M2Doc/tests/org.obeonetwork.m2doc.tests/resources/template/withImageMultipleCalls/dh3.gif"/>
             <a:graphic xmlns:a="http://schemas.openxmlformats.org/drawingml/2006/main">
               <a:graphicData uri="http://schemas.openxmlformats.org/drawingml/2006/picture">
                 <pic:pic xmlns:pic="http://schemas.openxmlformats.org/drawingml/2006/picture">
                   <pic:nvPicPr>
-                    <pic:cNvPr id="0" name="Picture 0" descr="file:/home/development/git/M2Doc/tests/org.obeonetwork.m2doc.tests/resources/template/withImageMultipleCalls/dh3.gif"/>
+                    <pic:cNvPr id="0" name="Picture 2" descr="file:/home/development/git/M2Doc/tests/org.obeonetwork.m2doc.tests/resources/template/withImageMultipleCalls/dh3.gif"/>
                     <pic:cNvPicPr>
                       <a:picLocks noChangeAspect="true"/>
                     </pic:cNvPicPr>

</xml_diff>